<commit_message>
Actualizada la guía de estilos
</commit_message>
<xml_diff>
--- a/Guia_de_estilos_Proyecto_Integrado.docx
+++ b/Guia_de_estilos_Proyecto_Integrado.docx
@@ -2050,23 +2050,7 @@
           <w:sz w:val="24"/>
           <w:szCs w:val="24"/>
         </w:rPr>
-        <w:t xml:space="preserve"> al público objetivo </w:t>
-      </w:r>
-      <w:proofErr w:type="gramStart"/>
-      <w:r>
-        <w:rPr>
-          <w:sz w:val="24"/>
-          <w:szCs w:val="24"/>
-        </w:rPr>
-        <w:t>y</w:t>
-      </w:r>
-      <w:proofErr w:type="gramEnd"/>
-      <w:r>
-        <w:rPr>
-          <w:sz w:val="24"/>
-          <w:szCs w:val="24"/>
-        </w:rPr>
-        <w:t xml:space="preserve"> en segundo lugar, a los contenidos que posee.</w:t>
+        <w:t xml:space="preserve"> al público objetivo y en segundo lugar, a los contenidos que posee.</w:t>
       </w:r>
     </w:p>
     <w:p>
@@ -3918,10 +3902,10 @@
           <w:szCs w:val="24"/>
         </w:rPr>
         <w:drawing>
-          <wp:inline distT="0" distB="0" distL="0" distR="0" wp14:anchorId="29B37C27" wp14:editId="4139F001">
-            <wp:extent cx="5400040" cy="5767070"/>
-            <wp:effectExtent l="0" t="0" r="0" b="5080"/>
-            <wp:docPr id="5" name="Imagen 5" descr="Interfaz de usuario gráfica, Aplicación&#10;&#10;Descripción generada automáticamente"/>
+          <wp:inline distT="0" distB="0" distL="0" distR="0" wp14:anchorId="470A5C84" wp14:editId="1EE03E68">
+            <wp:extent cx="5400040" cy="5733415"/>
+            <wp:effectExtent l="0" t="0" r="0" b="635"/>
+            <wp:docPr id="20" name="Imagen 20" descr="Interfaz de usuario gráfica, Sitio web&#10;&#10;Descripción generada automáticamente"/>
             <wp:cNvGraphicFramePr>
               <a:graphicFrameLocks xmlns:a="http://schemas.openxmlformats.org/drawingml/2006/main" noChangeAspect="1"/>
             </wp:cNvGraphicFramePr>
@@ -3929,7 +3913,7 @@
               <a:graphicData uri="http://schemas.openxmlformats.org/drawingml/2006/picture">
                 <pic:pic xmlns:pic="http://schemas.openxmlformats.org/drawingml/2006/picture">
                   <pic:nvPicPr>
-                    <pic:cNvPr id="5" name="Imagen 5" descr="Interfaz de usuario gráfica, Aplicación&#10;&#10;Descripción generada automáticamente"/>
+                    <pic:cNvPr id="20" name="Imagen 20" descr="Interfaz de usuario gráfica, Sitio web&#10;&#10;Descripción generada automáticamente"/>
                     <pic:cNvPicPr/>
                   </pic:nvPicPr>
                   <pic:blipFill>
@@ -3947,7 +3931,7 @@
                   <pic:spPr>
                     <a:xfrm>
                       <a:off x="0" y="0"/>
-                      <a:ext cx="5400040" cy="5767070"/>
+                      <a:ext cx="5400040" cy="5733415"/>
                     </a:xfrm>
                     <a:prstGeom prst="rect">
                       <a:avLst/>
@@ -4019,17 +4003,7 @@
           <w:u w:val="single"/>
         </w:rPr>
         <w:lastRenderedPageBreak/>
-        <w:t>Vendedor</w:t>
-      </w:r>
-      <w:r>
-        <w:rPr>
-          <w:b/>
-          <w:bCs/>
-          <w:sz w:val="32"/>
-          <w:szCs w:val="32"/>
-          <w:u w:val="single"/>
-        </w:rPr>
-        <w:t>:</w:t>
+        <w:t>Vendedor:</w:t>
       </w:r>
     </w:p>
     <w:p>
@@ -4052,10 +4026,10 @@
           <w:u w:val="single"/>
         </w:rPr>
         <w:drawing>
-          <wp:inline distT="0" distB="0" distL="0" distR="0" wp14:anchorId="17B1707D" wp14:editId="7B1EF1BF">
-            <wp:extent cx="4984380" cy="8041005"/>
-            <wp:effectExtent l="0" t="0" r="6985" b="0"/>
-            <wp:docPr id="14" name="Imagen 14" descr="Interfaz de usuario gráfica, Texto, Aplicación&#10;&#10;Descripción generada automáticamente"/>
+          <wp:inline distT="0" distB="0" distL="0" distR="0" wp14:anchorId="6F92F5A8" wp14:editId="0ED8D7BD">
+            <wp:extent cx="5400040" cy="7964805"/>
+            <wp:effectExtent l="0" t="0" r="0" b="0"/>
+            <wp:docPr id="21" name="Imagen 21" descr="Interfaz de usuario gráfica, Aplicación&#10;&#10;Descripción generada automáticamente"/>
             <wp:cNvGraphicFramePr>
               <a:graphicFrameLocks xmlns:a="http://schemas.openxmlformats.org/drawingml/2006/main" noChangeAspect="1"/>
             </wp:cNvGraphicFramePr>
@@ -4063,11 +4037,11 @@
               <a:graphicData uri="http://schemas.openxmlformats.org/drawingml/2006/picture">
                 <pic:pic xmlns:pic="http://schemas.openxmlformats.org/drawingml/2006/picture">
                   <pic:nvPicPr>
-                    <pic:cNvPr id="14" name="Imagen 14" descr="Interfaz de usuario gráfica, Texto, Aplicación&#10;&#10;Descripción generada automáticamente"/>
+                    <pic:cNvPr id="21" name="Imagen 21" descr="Interfaz de usuario gráfica, Aplicación&#10;&#10;Descripción generada automáticamente"/>
                     <pic:cNvPicPr/>
                   </pic:nvPicPr>
                   <pic:blipFill>
-                    <a:blip r:embed="rId11" cstate="print">
+                    <a:blip r:embed="rId11">
                       <a:extLst>
                         <a:ext uri="{28A0092B-C50C-407E-A947-70E740481C1C}">
                           <a14:useLocalDpi xmlns:a14="http://schemas.microsoft.com/office/drawing/2010/main" val="0"/>
@@ -4081,7 +4055,7 @@
                   <pic:spPr>
                     <a:xfrm>
                       <a:off x="0" y="0"/>
-                      <a:ext cx="4986604" cy="8044593"/>
+                      <a:ext cx="5400040" cy="7964805"/>
                     </a:xfrm>
                     <a:prstGeom prst="rect">
                       <a:avLst/>
@@ -4121,7 +4095,7 @@
           <w:u w:val="single"/>
         </w:rPr>
         <w:lastRenderedPageBreak/>
-        <w:t>Usuario (sin registrar)</w:t>
+        <w:t>Eventos</w:t>
       </w:r>
       <w:r>
         <w:rPr>
@@ -4132,47 +4106,6 @@
           <w:u w:val="single"/>
         </w:rPr>
         <w:t>:</w:t>
-      </w:r>
-    </w:p>
-    <w:p>
-      <w:pPr>
-        <w:rPr>
-          <w:b/>
-          <w:bCs/>
-          <w:sz w:val="32"/>
-          <w:szCs w:val="32"/>
-          <w:u w:val="single"/>
-        </w:rPr>
-      </w:pPr>
-      <w:r>
-        <w:rPr>
-          <w:b/>
-          <w:bCs/>
-          <w:sz w:val="32"/>
-          <w:szCs w:val="32"/>
-          <w:u w:val="single"/>
-        </w:rPr>
-        <w:t>Usuario (</w:t>
-      </w:r>
-      <w:r>
-        <w:rPr>
-          <w:b/>
-          <w:bCs/>
-          <w:sz w:val="32"/>
-          <w:szCs w:val="32"/>
-          <w:u w:val="single"/>
-        </w:rPr>
-        <w:t>registrado</w:t>
-      </w:r>
-      <w:r>
-        <w:rPr>
-          <w:b/>
-          <w:bCs/>
-          <w:sz w:val="32"/>
-          <w:szCs w:val="32"/>
-          <w:u w:val="single"/>
-        </w:rPr>
-        <w:t>):</w:t>
       </w:r>
     </w:p>
     <w:p>
@@ -4195,10 +4128,10 @@
           <w:u w:val="single"/>
         </w:rPr>
         <w:drawing>
-          <wp:inline distT="0" distB="0" distL="0" distR="0" wp14:anchorId="395A3B21" wp14:editId="27FB8120">
-            <wp:extent cx="5400040" cy="3375025"/>
+          <wp:inline distT="0" distB="0" distL="0" distR="0" wp14:anchorId="0EB6EFD6" wp14:editId="32A6EB88">
+            <wp:extent cx="5400040" cy="6695440"/>
             <wp:effectExtent l="0" t="0" r="0" b="0"/>
-            <wp:docPr id="15" name="Imagen 15" descr="Interfaz de usuario gráfica, Texto, Aplicación, Sitio web&#10;&#10;Descripción generada automáticamente"/>
+            <wp:docPr id="23" name="Imagen 23" descr="Interfaz de usuario gráfica, Aplicación&#10;&#10;Descripción generada automáticamente"/>
             <wp:cNvGraphicFramePr>
               <a:graphicFrameLocks xmlns:a="http://schemas.openxmlformats.org/drawingml/2006/main" noChangeAspect="1"/>
             </wp:cNvGraphicFramePr>
@@ -4206,7 +4139,7 @@
               <a:graphicData uri="http://schemas.openxmlformats.org/drawingml/2006/picture">
                 <pic:pic xmlns:pic="http://schemas.openxmlformats.org/drawingml/2006/picture">
                   <pic:nvPicPr>
-                    <pic:cNvPr id="15" name="Imagen 15" descr="Interfaz de usuario gráfica, Texto, Aplicación, Sitio web&#10;&#10;Descripción generada automáticamente"/>
+                    <pic:cNvPr id="23" name="Imagen 23" descr="Interfaz de usuario gráfica, Aplicación&#10;&#10;Descripción generada automáticamente"/>
                     <pic:cNvPicPr/>
                   </pic:nvPicPr>
                   <pic:blipFill>
@@ -4224,7 +4157,7 @@
                   <pic:spPr>
                     <a:xfrm>
                       <a:off x="0" y="0"/>
-                      <a:ext cx="5400040" cy="3375025"/>
+                      <a:ext cx="5400040" cy="6695440"/>
                     </a:xfrm>
                     <a:prstGeom prst="rect">
                       <a:avLst/>
@@ -4258,7 +4191,9 @@
           <w:u w:val="single"/>
         </w:rPr>
       </w:pPr>
-      <w:r>
+    </w:p>
+    <w:p>
+      <w:pPr>
         <w:rPr>
           <w:b/>
           <w:bCs/>
@@ -4266,6 +4201,38 @@
           <w:szCs w:val="32"/>
           <w:u w:val="single"/>
         </w:rPr>
+      </w:pPr>
+    </w:p>
+    <w:p>
+      <w:pPr>
+        <w:rPr>
+          <w:b/>
+          <w:bCs/>
+          <w:sz w:val="32"/>
+          <w:szCs w:val="32"/>
+          <w:u w:val="single"/>
+        </w:rPr>
+      </w:pPr>
+    </w:p>
+    <w:p>
+      <w:pPr>
+        <w:rPr>
+          <w:b/>
+          <w:bCs/>
+          <w:sz w:val="32"/>
+          <w:szCs w:val="32"/>
+          <w:u w:val="single"/>
+        </w:rPr>
+      </w:pPr>
+      <w:r>
+        <w:rPr>
+          <w:b/>
+          <w:bCs/>
+          <w:sz w:val="32"/>
+          <w:szCs w:val="32"/>
+          <w:u w:val="single"/>
+        </w:rPr>
+        <w:lastRenderedPageBreak/>
         <w:t>Iniciar sesión:</w:t>
       </w:r>
     </w:p>
@@ -4289,10 +4256,10 @@
           <w:u w:val="single"/>
         </w:rPr>
         <w:drawing>
-          <wp:inline distT="0" distB="0" distL="0" distR="0" wp14:anchorId="03EFCD3A" wp14:editId="21A0D9E0">
-            <wp:extent cx="4206605" cy="3124471"/>
-            <wp:effectExtent l="0" t="0" r="3810" b="0"/>
-            <wp:docPr id="19" name="Imagen 19" descr="Interfaz de usuario gráfica, Texto, Aplicación, Chat o mensaje de texto&#10;&#10;Descripción generada automáticamente"/>
+          <wp:inline distT="0" distB="0" distL="0" distR="0" wp14:anchorId="1C492057" wp14:editId="6A5B76D8">
+            <wp:extent cx="2827020" cy="2185730"/>
+            <wp:effectExtent l="0" t="0" r="0" b="0"/>
+            <wp:docPr id="24" name="Imagen 24" descr="Interfaz de usuario gráfica, Texto, Aplicación, Chat o mensaje de texto&#10;&#10;Descripción generada automáticamente"/>
             <wp:cNvGraphicFramePr>
               <a:graphicFrameLocks xmlns:a="http://schemas.openxmlformats.org/drawingml/2006/main" noChangeAspect="1"/>
             </wp:cNvGraphicFramePr>
@@ -4300,7 +4267,7 @@
               <a:graphicData uri="http://schemas.openxmlformats.org/drawingml/2006/picture">
                 <pic:pic xmlns:pic="http://schemas.openxmlformats.org/drawingml/2006/picture">
                   <pic:nvPicPr>
-                    <pic:cNvPr id="19" name="Imagen 19" descr="Interfaz de usuario gráfica, Texto, Aplicación, Chat o mensaje de texto&#10;&#10;Descripción generada automáticamente"/>
+                    <pic:cNvPr id="24" name="Imagen 24" descr="Interfaz de usuario gráfica, Texto, Aplicación, Chat o mensaje de texto&#10;&#10;Descripción generada automáticamente"/>
                     <pic:cNvPicPr/>
                   </pic:nvPicPr>
                   <pic:blipFill>
@@ -4318,7 +4285,7 @@
                   <pic:spPr>
                     <a:xfrm>
                       <a:off x="0" y="0"/>
-                      <a:ext cx="4206605" cy="3124471"/>
+                      <a:ext cx="2840958" cy="2196506"/>
                     </a:xfrm>
                     <a:prstGeom prst="rect">
                       <a:avLst/>
@@ -4341,9 +4308,7 @@
           <w:u w:val="single"/>
         </w:rPr>
       </w:pPr>
-    </w:p>
-    <w:p>
-      <w:pPr>
+      <w:r>
         <w:rPr>
           <w:b/>
           <w:bCs/>
@@ -4351,8 +4316,11 @@
           <w:szCs w:val="32"/>
           <w:u w:val="single"/>
         </w:rPr>
-      </w:pPr>
-      <w:r>
+        <w:t>Registrar:</w:t>
+      </w:r>
+    </w:p>
+    <w:p>
+      <w:pPr>
         <w:rPr>
           <w:b/>
           <w:bCs/>
@@ -4360,28 +4328,15 @@
           <w:szCs w:val="32"/>
           <w:u w:val="single"/>
         </w:rPr>
-        <w:lastRenderedPageBreak/>
-        <w:t>Registrar:</w:t>
-      </w:r>
-    </w:p>
-    <w:p>
-      <w:pPr>
-        <w:rPr>
-          <w:b/>
-          <w:bCs/>
-          <w:sz w:val="32"/>
-          <w:szCs w:val="32"/>
-          <w:u w:val="single"/>
-        </w:rPr>
       </w:pPr>
       <w:r>
         <w:rPr>
           <w:noProof/>
         </w:rPr>
         <w:drawing>
-          <wp:inline distT="0" distB="0" distL="0" distR="0" wp14:anchorId="040C2B31" wp14:editId="61E1ADCC">
-            <wp:extent cx="3307080" cy="7487425"/>
-            <wp:effectExtent l="0" t="0" r="7620" b="0"/>
+          <wp:inline distT="0" distB="0" distL="0" distR="0" wp14:anchorId="040C2B31" wp14:editId="7BCDD3CB">
+            <wp:extent cx="2438400" cy="5520681"/>
+            <wp:effectExtent l="0" t="0" r="0" b="4445"/>
             <wp:docPr id="17" name="Imagen 17"/>
             <wp:cNvGraphicFramePr>
               <a:graphicFrameLocks xmlns:a="http://schemas.openxmlformats.org/drawingml/2006/main" noChangeAspect="1"/>
@@ -4402,7 +4357,7 @@
                   <pic:spPr>
                     <a:xfrm>
                       <a:off x="0" y="0"/>
-                      <a:ext cx="3318753" cy="7513854"/>
+                      <a:ext cx="2455977" cy="5560477"/>
                     </a:xfrm>
                     <a:prstGeom prst="rect">
                       <a:avLst/>
@@ -4425,9 +4380,7 @@
           <w:u w:val="single"/>
         </w:rPr>
       </w:pPr>
-    </w:p>
-    <w:p>
-      <w:pPr>
+      <w:r>
         <w:rPr>
           <w:b/>
           <w:bCs/>
@@ -4435,10 +4388,10 @@
           <w:szCs w:val="32"/>
           <w:u w:val="single"/>
         </w:rPr>
-      </w:pPr>
-    </w:p>
-    <w:p>
-      <w:pPr>
+        <w:lastRenderedPageBreak/>
+        <w:t>Co</w:t>
+      </w:r>
+      <w:r>
         <w:rPr>
           <w:b/>
           <w:bCs/>
@@ -4446,7 +4399,8 @@
           <w:szCs w:val="32"/>
           <w:u w:val="single"/>
         </w:rPr>
-      </w:pPr>
+        <w:t>rreo</w:t>
+      </w:r>
       <w:r>
         <w:rPr>
           <w:b/>
@@ -4455,8 +4409,7 @@
           <w:szCs w:val="32"/>
           <w:u w:val="single"/>
         </w:rPr>
-        <w:lastRenderedPageBreak/>
-        <w:t>Contacto:</w:t>
+        <w:t>:</w:t>
       </w:r>
     </w:p>
     <w:p>
@@ -4495,57 +4448,6 @@
           <w:u w:val="single"/>
         </w:rPr>
       </w:pPr>
-      <w:r>
-        <w:rPr>
-          <w:b/>
-          <w:bCs/>
-          <w:noProof/>
-          <w:sz w:val="32"/>
-          <w:szCs w:val="32"/>
-          <w:u w:val="single"/>
-        </w:rPr>
-        <w:drawing>
-          <wp:inline distT="0" distB="0" distL="0" distR="0" wp14:anchorId="79809424" wp14:editId="5E5E1448">
-            <wp:extent cx="5400040" cy="3375025"/>
-            <wp:effectExtent l="0" t="0" r="0" b="0"/>
-            <wp:docPr id="16" name="Imagen 16" descr="Interfaz de usuario gráfica, Texto, Aplicación, Chat o mensaje de texto&#10;&#10;Descripción generada automáticamente"/>
-            <wp:cNvGraphicFramePr>
-              <a:graphicFrameLocks xmlns:a="http://schemas.openxmlformats.org/drawingml/2006/main" noChangeAspect="1"/>
-            </wp:cNvGraphicFramePr>
-            <a:graphic xmlns:a="http://schemas.openxmlformats.org/drawingml/2006/main">
-              <a:graphicData uri="http://schemas.openxmlformats.org/drawingml/2006/picture">
-                <pic:pic xmlns:pic="http://schemas.openxmlformats.org/drawingml/2006/picture">
-                  <pic:nvPicPr>
-                    <pic:cNvPr id="16" name="Imagen 16" descr="Interfaz de usuario gráfica, Texto, Aplicación, Chat o mensaje de texto&#10;&#10;Descripción generada automáticamente"/>
-                    <pic:cNvPicPr/>
-                  </pic:nvPicPr>
-                  <pic:blipFill>
-                    <a:blip r:embed="rId15">
-                      <a:extLst>
-                        <a:ext uri="{28A0092B-C50C-407E-A947-70E740481C1C}">
-                          <a14:useLocalDpi xmlns:a14="http://schemas.microsoft.com/office/drawing/2010/main" val="0"/>
-                        </a:ext>
-                      </a:extLst>
-                    </a:blip>
-                    <a:stretch>
-                      <a:fillRect/>
-                    </a:stretch>
-                  </pic:blipFill>
-                  <pic:spPr>
-                    <a:xfrm>
-                      <a:off x="0" y="0"/>
-                      <a:ext cx="5400040" cy="3375025"/>
-                    </a:xfrm>
-                    <a:prstGeom prst="rect">
-                      <a:avLst/>
-                    </a:prstGeom>
-                  </pic:spPr>
-                </pic:pic>
-              </a:graphicData>
-            </a:graphic>
-          </wp:inline>
-        </w:drawing>
-      </w:r>
     </w:p>
     <w:p>
       <w:pPr>
@@ -4688,7 +4590,6 @@
       </w:pPr>
       <w:bookmarkStart w:id="6" w:name="_Toc54119189"/>
       <w:r>
-        <w:lastRenderedPageBreak/>
         <w:t>L</w:t>
       </w:r>
       <w:r>
@@ -5191,7 +5092,6 @@
       </w:pPr>
       <w:bookmarkStart w:id="9" w:name="_Toc54119192"/>
       <w:r>
-        <w:lastRenderedPageBreak/>
         <w:t>Tipografía</w:t>
       </w:r>
       <w:bookmarkEnd w:id="9"/>
@@ -5470,6 +5370,7 @@
         <w:rPr>
           <w:noProof/>
         </w:rPr>
+        <w:lastRenderedPageBreak/>
         <w:drawing>
           <wp:inline distT="0" distB="0" distL="0" distR="0" wp14:anchorId="3DF4779F" wp14:editId="669DD69E">
             <wp:extent cx="3514725" cy="2200275"/>
@@ -5486,7 +5387,7 @@
                     <pic:cNvPicPr/>
                   </pic:nvPicPr>
                   <pic:blipFill>
-                    <a:blip r:embed="rId16"/>
+                    <a:blip r:embed="rId15"/>
                     <a:stretch>
                       <a:fillRect/>
                     </a:stretch>
@@ -5532,7 +5433,7 @@
       <w:proofErr w:type="spellEnd"/>
     </w:p>
     <w:p>
-      <w:hyperlink r:id="rId17" w:history="1">
+      <w:hyperlink r:id="rId16" w:history="1">
         <w:r>
           <w:rPr>
             <w:rStyle w:val="Hipervnculo"/>
@@ -5542,7 +5443,7 @@
       </w:hyperlink>
     </w:p>
     <w:p>
-      <w:hyperlink r:id="rId18" w:history="1">
+      <w:hyperlink r:id="rId17" w:history="1">
         <w:r>
           <w:rPr>
             <w:rStyle w:val="Hipervnculo"/>
@@ -5552,7 +5453,7 @@
       </w:hyperlink>
     </w:p>
     <w:p>
-      <w:hyperlink r:id="rId19" w:history="1">
+      <w:hyperlink r:id="rId18" w:history="1">
         <w:r>
           <w:rPr>
             <w:rStyle w:val="Hipervnculo"/>
@@ -5595,8 +5496,8 @@
       </w:pPr>
     </w:p>
     <w:sectPr>
-      <w:headerReference w:type="default" r:id="rId20"/>
-      <w:footerReference w:type="default" r:id="rId21"/>
+      <w:headerReference w:type="default" r:id="rId19"/>
+      <w:footerReference w:type="default" r:id="rId20"/>
       <w:pgSz w:w="11906" w:h="16838"/>
       <w:pgMar w:top="1417" w:right="1701" w:bottom="1417" w:left="1701" w:header="708" w:footer="708" w:gutter="0"/>
       <w:pgBorders w:offsetFrom="page">

</xml_diff>